<commit_message>
Finish armor class and start work on player class
</commit_message>
<xml_diff>
--- a/ideas.docx
+++ b/ideas.docx
@@ -19,19 +19,7 @@
           <w:lang w:val="en-US"/>
         </w:rPr>
         <w:br/>
-        <w:t>D</w:t>
-      </w:r>
-      <w:r>
-        <w:rPr>
-          <w:lang w:val="en-US"/>
-        </w:rPr>
-        <w:t>efault value</w:t>
-      </w:r>
-      <w:r>
-        <w:rPr>
-          <w:lang w:val="en-US"/>
-        </w:rPr>
-        <w:t>, skill points, class modifier</w:t>
+        <w:t>Default value, skill points, class modifier</w:t>
       </w:r>
     </w:p>
     <w:p>
@@ -44,7 +32,43 @@
         <w:rPr>
           <w:lang w:val="en-US"/>
         </w:rPr>
-        <w:t>Default value: 500-1000 heath + 100 health for every player level</w:t>
+        <w:t xml:space="preserve">Default value: </w:t>
+      </w:r>
+      <w:r>
+        <w:rPr>
+          <w:lang w:val="en-US"/>
+        </w:rPr>
+        <w:t>2000</w:t>
+      </w:r>
+      <w:r>
+        <w:rPr>
+          <w:lang w:val="en-US"/>
+        </w:rPr>
+        <w:t>-1000</w:t>
+      </w:r>
+      <w:r>
+        <w:rPr>
+          <w:lang w:val="en-US"/>
+        </w:rPr>
+        <w:t>0</w:t>
+      </w:r>
+      <w:r>
+        <w:rPr>
+          <w:lang w:val="en-US"/>
+        </w:rPr>
+        <w:t xml:space="preserve"> heath + 100</w:t>
+      </w:r>
+      <w:r>
+        <w:rPr>
+          <w:lang w:val="en-US"/>
+        </w:rPr>
+        <w:t>0</w:t>
+      </w:r>
+      <w:r>
+        <w:rPr>
+          <w:lang w:val="en-US"/>
+        </w:rPr>
+        <w:t xml:space="preserve"> health for every player level</w:t>
       </w:r>
     </w:p>
     <w:p>
@@ -63,7 +87,7 @@
         <w:rPr>
           <w:lang w:val="en-US"/>
         </w:rPr>
-        <w:t>75</w:t>
+        <w:t>100</w:t>
       </w:r>
       <w:r>
         <w:rPr>

</xml_diff>